<commit_message>
extended and restructured section 3 and 4 of the report
</commit_message>
<xml_diff>
--- a/doc/2 Project Objectives.docx
+++ b/doc/2 Project Objectives.docx
@@ -653,66 +653,112 @@
           <w:szCs w:val="24"/>
           <w:lang w:val="en-US"/>
         </w:rPr>
-        <w:t xml:space="preserve">Retrieval of tourist data from </w:t>
-      </w:r>
-      <w:r>
-        <w:rPr>
-          <w:rFonts w:cs="Times New Roman"/>
-          <w:sz w:val="24"/>
-          <w:szCs w:val="24"/>
-          <w:lang w:val="en-US"/>
-        </w:rPr>
-        <w:t xml:space="preserve">the </w:t>
-      </w:r>
-      <w:r>
-        <w:rPr>
-          <w:rFonts w:cs="Times New Roman"/>
-          <w:sz w:val="24"/>
-          <w:szCs w:val="24"/>
-          <w:lang w:val="en-US"/>
-        </w:rPr>
-        <w:t>geographic information database</w:t>
-      </w:r>
-      <w:r>
-        <w:rPr>
-          <w:rFonts w:cs="Times New Roman"/>
-          <w:sz w:val="24"/>
-          <w:szCs w:val="24"/>
-          <w:lang w:val="en-US"/>
-        </w:rPr>
-        <w:t xml:space="preserve"> </w:t>
-      </w:r>
-      <w:r>
-        <w:rPr>
-          <w:rFonts w:cs="Times New Roman"/>
-          <w:i/>
-          <w:sz w:val="24"/>
-          <w:szCs w:val="24"/>
-          <w:lang w:val="en-US"/>
-        </w:rPr>
-        <w:t>OpenStreetMaps</w:t>
-      </w:r>
-      <w:r>
-        <w:rPr>
-          <w:rFonts w:cs="Times New Roman"/>
-          <w:i/>
-          <w:sz w:val="24"/>
-          <w:szCs w:val="24"/>
-          <w:lang w:val="en-US"/>
-        </w:rPr>
-        <w:t xml:space="preserve">: </w:t>
-      </w:r>
-      <w:r>
-        <w:rPr>
-          <w:rFonts w:cs="Times New Roman"/>
-          <w:sz w:val="24"/>
-          <w:szCs w:val="24"/>
-          <w:lang w:val="en-US"/>
-        </w:rPr>
-        <w:t>t</w:t>
+        <w:t>Extracting</w:t>
+      </w:r>
+      <w:r>
+        <w:rPr>
+          <w:rFonts w:cs="Times New Roman"/>
+          <w:sz w:val="24"/>
+          <w:szCs w:val="24"/>
+          <w:lang w:val="en-US"/>
+        </w:rPr>
+        <w:t xml:space="preserve"> tourist data from </w:t>
+      </w:r>
+      <w:r>
+        <w:rPr>
+          <w:rFonts w:cs="Times New Roman"/>
+          <w:sz w:val="24"/>
+          <w:szCs w:val="24"/>
+          <w:lang w:val="en-US"/>
+        </w:rPr>
+        <w:t>a</w:t>
       </w:r>
       <w:bookmarkStart w:id="0" w:name="_GoBack"/>
       <w:bookmarkEnd w:id="0"/>
+      <w:r>
+        <w:rPr>
+          <w:rFonts w:cs="Times New Roman"/>
+          <w:sz w:val="24"/>
+          <w:szCs w:val="24"/>
+          <w:lang w:val="en-US"/>
+        </w:rPr>
+        <w:t xml:space="preserve"> </w:t>
+      </w:r>
+      <w:r>
+        <w:rPr>
+          <w:rFonts w:cs="Times New Roman"/>
+          <w:sz w:val="24"/>
+          <w:szCs w:val="24"/>
+          <w:lang w:val="en-US"/>
+        </w:rPr>
+        <w:t>spatial</w:t>
+      </w:r>
+      <w:r>
+        <w:rPr>
+          <w:rFonts w:cs="Times New Roman"/>
+          <w:sz w:val="24"/>
+          <w:szCs w:val="24"/>
+          <w:lang w:val="en-US"/>
+        </w:rPr>
+        <w:t xml:space="preserve"> information database</w:t>
+      </w:r>
+      <w:r>
+        <w:rPr>
+          <w:rFonts w:cs="Times New Roman"/>
+          <w:sz w:val="24"/>
+          <w:szCs w:val="24"/>
+          <w:lang w:val="en-US"/>
+        </w:rPr>
+        <w:t xml:space="preserve"> </w:t>
+      </w:r>
+      <w:r>
+        <w:rPr>
+          <w:rFonts w:cs="Times New Roman"/>
+          <w:sz w:val="24"/>
+          <w:szCs w:val="24"/>
+          <w:lang w:val="en-US"/>
+        </w:rPr>
+        <w:t xml:space="preserve">based on </w:t>
+      </w:r>
+      <w:r>
+        <w:rPr>
+          <w:rFonts w:cs="Times New Roman"/>
+          <w:i/>
+          <w:sz w:val="24"/>
+          <w:szCs w:val="24"/>
+          <w:lang w:val="en-US"/>
+        </w:rPr>
+        <w:t>Ope</w:t>
+      </w:r>
+      <w:r>
+        <w:rPr>
+          <w:rFonts w:cs="Times New Roman"/>
+          <w:i/>
+          <w:sz w:val="24"/>
+          <w:szCs w:val="24"/>
+          <w:lang w:val="en-US"/>
+        </w:rPr>
+        <w:t>nStreetMap</w:t>
+      </w:r>
+      <w:r>
+        <w:rPr>
+          <w:rFonts w:cs="Times New Roman"/>
+          <w:i/>
+          <w:sz w:val="24"/>
+          <w:szCs w:val="24"/>
+          <w:lang w:val="en-US"/>
+        </w:rPr>
+        <w:t xml:space="preserve">: </w:t>
+      </w:r>
+      <w:r>
+        <w:rPr>
+          <w:rFonts w:cs="Times New Roman"/>
+          <w:sz w:val="24"/>
+          <w:szCs w:val="24"/>
+          <w:lang w:val="en-US"/>
+        </w:rPr>
+        <w:t>t</w:t>
+      </w:r>
       <w:r>
         <w:rPr>
           <w:rFonts w:cs="Times New Roman"/>

</xml_diff>